<commit_message>
resume 3/5 - pt 2
</commit_message>
<xml_diff>
--- a/public/files/ResumeBrandonKaminski.docx
+++ b/public/files/ResumeBrandonKaminski.docx
@@ -655,21 +655,7 @@
         <w:rPr>
           <w:rFonts w:ascii="Times New Roman" w:hAnsi="Times New Roman" w:cs="Times New Roman"/>
         </w:rPr>
-        <w:t>JavaScript</w:t>
-      </w:r>
-      <w:r>
-        <w:rPr>
-          <w:rFonts w:ascii="Times New Roman" w:hAnsi="Times New Roman" w:cs="Times New Roman"/>
-        </w:rPr>
-        <w:t>,</w:t>
-      </w:r>
-      <w:bookmarkStart w:id="0" w:name="_GoBack"/>
-      <w:bookmarkEnd w:id="0"/>
-      <w:r>
-        <w:rPr>
-          <w:rFonts w:ascii="Times New Roman" w:hAnsi="Times New Roman" w:cs="Times New Roman"/>
-        </w:rPr>
-        <w:t xml:space="preserve"> </w:t>
+        <w:t xml:space="preserve">JavaScript, </w:t>
       </w:r>
       <w:r>
         <w:rPr>
@@ -857,20 +843,19 @@
         <w:rPr>
           <w:rFonts w:ascii="Times New Roman" w:hAnsi="Times New Roman" w:cs="Times New Roman"/>
         </w:rPr>
-        <w:t xml:space="preserve">and </w:t>
-      </w:r>
-      <w:r>
-        <w:rPr>
-          <w:rFonts w:ascii="Times New Roman" w:hAnsi="Times New Roman" w:cs="Times New Roman"/>
-        </w:rPr>
-        <w:t xml:space="preserve">soon </w:t>
-      </w:r>
-      <w:r>
-        <w:rPr>
-          <w:rFonts w:ascii="Times New Roman" w:hAnsi="Times New Roman" w:cs="Times New Roman"/>
-          <w:b/>
-        </w:rPr>
-        <w:t>Spanish</w:t>
+        <w:t>for a</w:t>
+      </w:r>
+      <w:r>
+        <w:rPr>
+          <w:rFonts w:ascii="Times New Roman" w:hAnsi="Times New Roman" w:cs="Times New Roman"/>
+        </w:rPr>
+        <w:t xml:space="preserve">n NSF </w:t>
+      </w:r>
+      <w:r>
+        <w:rPr>
+          <w:rFonts w:ascii="Times New Roman" w:hAnsi="Times New Roman" w:cs="Times New Roman"/>
+        </w:rPr>
+        <w:t>grant proposal</w:t>
       </w:r>
     </w:p>
     <w:p>
@@ -889,69 +874,7 @@
         <w:rPr>
           <w:rFonts w:ascii="Times New Roman" w:hAnsi="Times New Roman" w:cs="Times New Roman"/>
         </w:rPr>
-        <w:t>Utilize</w:t>
-      </w:r>
-      <w:r>
-        <w:rPr>
-          <w:rFonts w:ascii="Times New Roman" w:hAnsi="Times New Roman" w:cs="Times New Roman"/>
-        </w:rPr>
-        <w:t xml:space="preserve"> tools in </w:t>
-      </w:r>
-      <w:r>
-        <w:rPr>
-          <w:rFonts w:ascii="Times New Roman" w:hAnsi="Times New Roman" w:cs="Times New Roman"/>
-          <w:b/>
-        </w:rPr>
-        <w:t>Python</w:t>
-      </w:r>
-      <w:r>
-        <w:rPr>
-          <w:rFonts w:ascii="Times New Roman" w:hAnsi="Times New Roman" w:cs="Times New Roman"/>
-        </w:rPr>
-        <w:t xml:space="preserve"> for data</w:t>
-      </w:r>
-      <w:r>
-        <w:rPr>
-          <w:rFonts w:ascii="Times New Roman" w:hAnsi="Times New Roman" w:cs="Times New Roman"/>
-        </w:rPr>
-        <w:t xml:space="preserve"> manipulation</w:t>
-      </w:r>
-      <w:r>
-        <w:rPr>
-          <w:rFonts w:ascii="Times New Roman" w:hAnsi="Times New Roman" w:cs="Times New Roman"/>
-        </w:rPr>
-        <w:t xml:space="preserve"> </w:t>
-      </w:r>
-      <w:r>
-        <w:rPr>
-          <w:rFonts w:ascii="Times New Roman" w:hAnsi="Times New Roman" w:cs="Times New Roman"/>
-        </w:rPr>
-        <w:t>(</w:t>
-      </w:r>
-      <w:r>
-        <w:rPr>
-          <w:rFonts w:ascii="Times New Roman" w:hAnsi="Times New Roman" w:cs="Times New Roman"/>
-          <w:b/>
-        </w:rPr>
-        <w:t>Pandas</w:t>
-      </w:r>
-      <w:r>
-        <w:rPr>
-          <w:rFonts w:ascii="Times New Roman" w:hAnsi="Times New Roman" w:cs="Times New Roman"/>
-        </w:rPr>
-        <w:t>)</w:t>
-      </w:r>
-      <w:r>
-        <w:rPr>
-          <w:rFonts w:ascii="Times New Roman" w:hAnsi="Times New Roman" w:cs="Times New Roman"/>
-        </w:rPr>
-        <w:t xml:space="preserve"> </w:t>
-      </w:r>
-      <w:r>
-        <w:rPr>
-          <w:rFonts w:ascii="Times New Roman" w:hAnsi="Times New Roman" w:cs="Times New Roman"/>
-        </w:rPr>
-        <w:t>of more than 100,000 sentences</w:t>
+        <w:t>Perform critical linguistic thinking to discern distinct usage patterns, working closely with a researching professor</w:t>
       </w:r>
     </w:p>
     <w:p>
@@ -970,31 +893,87 @@
         <w:rPr>
           <w:rFonts w:ascii="Times New Roman" w:hAnsi="Times New Roman" w:cs="Times New Roman"/>
         </w:rPr>
-        <w:t xml:space="preserve">Perform </w:t>
-      </w:r>
-      <w:r>
-        <w:rPr>
-          <w:rFonts w:ascii="Times New Roman" w:hAnsi="Times New Roman" w:cs="Times New Roman"/>
-        </w:rPr>
-        <w:t>critical linguistic thinking to discern distinct usage patterns, working closely with</w:t>
-      </w:r>
-      <w:r>
-        <w:rPr>
-          <w:rFonts w:ascii="Times New Roman" w:hAnsi="Times New Roman" w:cs="Times New Roman"/>
-        </w:rPr>
-        <w:t xml:space="preserve"> a </w:t>
-      </w:r>
-      <w:r>
-        <w:rPr>
-          <w:rFonts w:ascii="Times New Roman" w:hAnsi="Times New Roman" w:cs="Times New Roman"/>
-        </w:rPr>
-        <w:t xml:space="preserve">researching </w:t>
-      </w:r>
-      <w:r>
-        <w:rPr>
-          <w:rFonts w:ascii="Times New Roman" w:hAnsi="Times New Roman" w:cs="Times New Roman"/>
-        </w:rPr>
-        <w:t>professor</w:t>
+        <w:t>Utilize</w:t>
+      </w:r>
+      <w:r>
+        <w:rPr>
+          <w:rFonts w:ascii="Times New Roman" w:hAnsi="Times New Roman" w:cs="Times New Roman"/>
+        </w:rPr>
+        <w:t xml:space="preserve"> tools in </w:t>
+      </w:r>
+      <w:r>
+        <w:rPr>
+          <w:rFonts w:ascii="Times New Roman" w:hAnsi="Times New Roman" w:cs="Times New Roman"/>
+          <w:b/>
+        </w:rPr>
+        <w:t>Python</w:t>
+      </w:r>
+      <w:r>
+        <w:rPr>
+          <w:rFonts w:ascii="Times New Roman" w:hAnsi="Times New Roman" w:cs="Times New Roman"/>
+        </w:rPr>
+        <w:t xml:space="preserve"> </w:t>
+      </w:r>
+      <w:r>
+        <w:rPr>
+          <w:rFonts w:ascii="Times New Roman" w:hAnsi="Times New Roman" w:cs="Times New Roman"/>
+        </w:rPr>
+        <w:t>(</w:t>
+      </w:r>
+      <w:r>
+        <w:rPr>
+          <w:rFonts w:ascii="Times New Roman" w:hAnsi="Times New Roman" w:cs="Times New Roman"/>
+          <w:b/>
+        </w:rPr>
+        <w:t>Pandas</w:t>
+      </w:r>
+      <w:r>
+        <w:rPr>
+          <w:rFonts w:ascii="Times New Roman" w:hAnsi="Times New Roman" w:cs="Times New Roman"/>
+        </w:rPr>
+        <w:t xml:space="preserve">) </w:t>
+      </w:r>
+      <w:r>
+        <w:rPr>
+          <w:rFonts w:ascii="Times New Roman" w:hAnsi="Times New Roman" w:cs="Times New Roman"/>
+        </w:rPr>
+        <w:t>to produce results from</w:t>
+      </w:r>
+      <w:r>
+        <w:rPr>
+          <w:rFonts w:ascii="Times New Roman" w:hAnsi="Times New Roman" w:cs="Times New Roman"/>
+        </w:rPr>
+        <w:t xml:space="preserve"> data</w:t>
+      </w:r>
+      <w:r>
+        <w:rPr>
+          <w:rFonts w:ascii="Times New Roman" w:hAnsi="Times New Roman" w:cs="Times New Roman"/>
+        </w:rPr>
+        <w:t xml:space="preserve"> manipulation</w:t>
+      </w:r>
+      <w:r>
+        <w:rPr>
+          <w:rFonts w:ascii="Times New Roman" w:hAnsi="Times New Roman" w:cs="Times New Roman"/>
+        </w:rPr>
+        <w:t xml:space="preserve"> </w:t>
+      </w:r>
+      <w:r>
+        <w:rPr>
+          <w:rFonts w:ascii="Times New Roman" w:hAnsi="Times New Roman" w:cs="Times New Roman"/>
+        </w:rPr>
+        <w:t xml:space="preserve">of more than </w:t>
+      </w:r>
+      <w:r>
+        <w:rPr>
+          <w:rFonts w:ascii="Times New Roman" w:hAnsi="Times New Roman" w:cs="Times New Roman"/>
+        </w:rPr>
+        <w:t>25</w:t>
+      </w:r>
+      <w:r>
+        <w:rPr>
+          <w:rFonts w:ascii="Times New Roman" w:hAnsi="Times New Roman" w:cs="Times New Roman"/>
+        </w:rPr>
+        <w:t>0,000 sentences</w:t>
       </w:r>
     </w:p>
     <w:p>
@@ -1278,7 +1257,15 @@
         <w:rPr>
           <w:rFonts w:ascii="Times New Roman" w:hAnsi="Times New Roman" w:cs="Times New Roman"/>
         </w:rPr>
-        <w:t>computer science students to cohesively build the project while learning new skills</w:t>
+        <w:t>computer scie</w:t>
+      </w:r>
+      <w:bookmarkStart w:id="0" w:name="_GoBack"/>
+      <w:bookmarkEnd w:id="0"/>
+      <w:r>
+        <w:rPr>
+          <w:rFonts w:ascii="Times New Roman" w:hAnsi="Times New Roman" w:cs="Times New Roman"/>
+        </w:rPr>
+        <w:t>nce students to cohesively build the project while learning new skills</w:t>
       </w:r>
     </w:p>
     <w:p>

</xml_diff>